<commit_message>
made a change to the README-template.md.docx file
</commit_message>
<xml_diff>
--- a/README-template.md.docx
+++ b/README-template.md.docx
@@ -163,6 +163,189 @@
       <w:pPr>
         <w:spacing w:after="0"/>
         <w:rPr>
+          <w:i/>
+          <w:iCs/>
+        </w:rPr>
+      </w:pPr>
+    </w:p>
+    <w:p>
+      <w:pPr>
+        <w:spacing w:after="0"/>
+        <w:rPr>
+          <w:b/>
+          <w:bCs/>
+          <w:highlight w:val="yellow"/>
+        </w:rPr>
+      </w:pPr>
+      <w:r>
+        <w:rPr>
+          <w:b/>
+          <w:bCs/>
+          <w:highlight w:val="yellow"/>
+        </w:rPr>
+        <w:t>### Links</w:t>
+      </w:r>
+    </w:p>
+    <w:p>
+      <w:pPr>
+        <w:spacing w:after="0"/>
+        <w:rPr>
+          <w:highlight w:val="yellow"/>
+        </w:rPr>
+      </w:pPr>
+      <w:r>
+        <w:rPr>
+          <w:highlight w:val="yellow"/>
+        </w:rPr>
+        <w:t>*</w:t>
+      </w:r>
+    </w:p>
+    <w:p>
+      <w:pPr>
+        <w:spacing w:after="0"/>
+        <w:rPr>
+          <w:highlight w:val="yellow"/>
+        </w:rPr>
+      </w:pPr>
+      <w:r>
+        <w:rPr>
+          <w:highlight w:val="yellow"/>
+        </w:rPr>
+        <w:t>Figma layout URL: [</w:t>
+      </w:r>
+      <w:hyperlink r:id="rId5" w:history="1">
+        <w:r>
+          <w:rPr>
+            <w:rStyle w:val="Hyperlink"/>
+            <w:highlight w:val="yellow"/>
+          </w:rPr>
+          <w:t>https://www.figma.com/design/YcdiFfCL61b6K8HWE5fZ2I/desktop-design?node-id=0-1&amp;t=vtmrqhV8GPjqGBc1-1</w:t>
+        </w:r>
+      </w:hyperlink>
+      <w:r>
+        <w:rPr>
+          <w:highlight w:val="yellow"/>
+        </w:rPr>
+        <w:t>]</w:t>
+      </w:r>
+    </w:p>
+    <w:p>
+      <w:pPr>
+        <w:spacing w:after="0"/>
+        <w:rPr>
+          <w:highlight w:val="yellow"/>
+        </w:rPr>
+      </w:pPr>
+      <w:r>
+        <w:rPr>
+          <w:highlight w:val="yellow"/>
+        </w:rPr>
+        <w:t>*</w:t>
+      </w:r>
+    </w:p>
+    <w:p>
+      <w:pPr>
+        <w:spacing w:after="0"/>
+        <w:rPr>
+          <w:highlight w:val="yellow"/>
+        </w:rPr>
+      </w:pPr>
+      <w:r>
+        <w:rPr>
+          <w:highlight w:val="yellow"/>
+        </w:rPr>
+        <w:t>Solution URL - GitHub Repository for SBA:</w:t>
+      </w:r>
+    </w:p>
+    <w:p>
+      <w:pPr>
+        <w:spacing w:after="0"/>
+        <w:rPr>
+          <w:highlight w:val="yellow"/>
+        </w:rPr>
+      </w:pPr>
+      <w:r>
+        <w:rPr>
+          <w:highlight w:val="yellow"/>
+        </w:rPr>
+        <w:t>[</w:t>
+      </w:r>
+      <w:hyperlink r:id="rId6" w:history="1">
+        <w:r>
+          <w:rPr>
+            <w:rStyle w:val="Hyperlink"/>
+            <w:highlight w:val="yellow"/>
+          </w:rPr>
+          <w:t>https://github.com/PSStudent01/sba-design-and-development-rodian-gaitan</w:t>
+        </w:r>
+      </w:hyperlink>
+      <w:r>
+        <w:rPr>
+          <w:highlight w:val="yellow"/>
+        </w:rPr>
+        <w:t>]</w:t>
+      </w:r>
+    </w:p>
+    <w:p>
+      <w:pPr>
+        <w:spacing w:after="0"/>
+        <w:rPr>
+          <w:highlight w:val="yellow"/>
+        </w:rPr>
+      </w:pPr>
+      <w:r>
+        <w:rPr>
+          <w:highlight w:val="yellow"/>
+        </w:rPr>
+        <w:t>*</w:t>
+      </w:r>
+    </w:p>
+    <w:p>
+      <w:pPr>
+        <w:spacing w:after="0"/>
+      </w:pPr>
+      <w:r>
+        <w:rPr>
+          <w:highlight w:val="yellow"/>
+        </w:rPr>
+        <w:t xml:space="preserve">Live Site URL - Netlify URL: [  </w:t>
+      </w:r>
+      <w:hyperlink r:id="rId7" w:history="1">
+        <w:r>
+          <w:rPr>
+            <w:rStyle w:val="Hyperlink"/>
+            <w:highlight w:val="yellow"/>
+          </w:rPr>
+          <w:t>https://ornate-marigold-b0d7e4.netlify.app/</w:t>
+        </w:r>
+      </w:hyperlink>
+      <w:r>
+        <w:rPr>
+          <w:color w:val="E97132" w:themeColor="accent2"/>
+          <w:highlight w:val="yellow"/>
+        </w:rPr>
+        <w:t xml:space="preserve"> </w:t>
+      </w:r>
+      <w:r>
+        <w:rPr>
+          <w:highlight w:val="yellow"/>
+        </w:rPr>
+        <w:t>]</w:t>
+      </w:r>
+    </w:p>
+    <w:p>
+      <w:pPr>
+        <w:spacing w:after="0"/>
+        <w:rPr>
+          <w:i/>
+          <w:iCs/>
+        </w:rPr>
+      </w:pPr>
+    </w:p>
+    <w:p>
+      <w:pPr>
+        <w:spacing w:after="0"/>
+        <w:rPr>
           <w:b/>
           <w:bCs/>
         </w:rPr>
@@ -349,7 +532,7 @@
       <w:r>
         <w:t>- This is a solution to the [Bento grid challenge on FrontendMentor](</w:t>
       </w:r>
-      <w:hyperlink r:id="rId5" w:history="1">
+      <w:hyperlink r:id="rId8" w:history="1">
         <w:r>
           <w:rPr>
             <w:rStyle w:val="Hyperlink"/>
@@ -383,6 +566,7 @@
         <w:spacing w:after="0"/>
       </w:pPr>
       <w:r>
+        <w:lastRenderedPageBreak/>
         <w:t>- From what I understand, this project illustrates how crucial a grid layout is to the development of a web project. These grid layouts allow for a more efficient implementation of a project after handoff from the designer team.</w:t>
       </w:r>
     </w:p>
@@ -541,7 +725,7 @@
                     <pic:cNvPicPr/>
                   </pic:nvPicPr>
                   <pic:blipFill>
-                    <a:blip r:embed="rId6"/>
+                    <a:blip r:embed="rId9"/>
                     <a:stretch>
                       <a:fillRect/>
                     </a:stretch>
@@ -604,6 +788,7 @@
           <w:iCs/>
           <w:noProof/>
         </w:rPr>
+        <w:lastRenderedPageBreak/>
         <w:drawing>
           <wp:inline distT="0" distB="0" distL="0" distR="0" wp14:anchorId="6C572FD1" wp14:editId="07869902">
             <wp:extent cx="5943600" cy="3075305"/>
@@ -620,7 +805,7 @@
                     <pic:cNvPicPr/>
                   </pic:nvPicPr>
                   <pic:blipFill>
-                    <a:blip r:embed="rId7"/>
+                    <a:blip r:embed="rId10"/>
                     <a:stretch>
                       <a:fillRect/>
                     </a:stretch>
@@ -698,498 +883,360 @@
     <w:p>
       <w:pPr>
         <w:spacing w:after="0"/>
-        <w:rPr>
-          <w:b/>
-          <w:bCs/>
-        </w:rPr>
-      </w:pPr>
-      <w:r>
-        <w:rPr>
-          <w:b/>
-          <w:bCs/>
-        </w:rPr>
-        <w:t>### Links</w:t>
-      </w:r>
-    </w:p>
-    <w:p>
-      <w:pPr>
-        <w:spacing w:after="0"/>
-      </w:pPr>
-      <w:r>
-        <w:t>*</w:t>
-      </w:r>
-    </w:p>
-    <w:p>
-      <w:pPr>
-        <w:spacing w:after="0"/>
-      </w:pPr>
-      <w:r>
-        <w:t>Figma layout</w:t>
-      </w:r>
-      <w:r>
-        <w:t xml:space="preserve"> URL</w:t>
-      </w:r>
-      <w:r>
-        <w:t xml:space="preserve">: </w:t>
-      </w:r>
-      <w:r>
-        <w:t>[</w:t>
-      </w:r>
-      <w:hyperlink r:id="rId8" w:history="1">
-        <w:r>
-          <w:rPr>
-            <w:rStyle w:val="Hyperlink"/>
-          </w:rPr>
-          <w:t>https://www.figma.com/design/YcdiFfCL61b6K8HWE5fZ2I/desktop-design?node-id=0-1&amp;t=vtmrqhV8GPjqGBc1-1</w:t>
-        </w:r>
-      </w:hyperlink>
-      <w:r>
-        <w:t>]</w:t>
-      </w:r>
-    </w:p>
-    <w:p>
-      <w:pPr>
-        <w:spacing w:after="0"/>
-      </w:pPr>
-      <w:r>
-        <w:t>*</w:t>
-      </w:r>
-    </w:p>
-    <w:p>
-      <w:pPr>
-        <w:spacing w:after="0"/>
-      </w:pPr>
-      <w:r>
-        <w:t>Solution URL</w:t>
-      </w:r>
+      </w:pPr>
+    </w:p>
+    <w:p>
+      <w:pPr>
+        <w:spacing w:after="0"/>
+        <w:rPr>
+          <w:b/>
+          <w:bCs/>
+        </w:rPr>
+      </w:pPr>
+      <w:r>
+        <w:rPr>
+          <w:b/>
+          <w:bCs/>
+        </w:rPr>
+        <w:t>## My process</w:t>
+      </w:r>
+    </w:p>
+    <w:p>
+      <w:pPr>
+        <w:spacing w:after="0"/>
+        <w:rPr>
+          <w:b/>
+          <w:bCs/>
+        </w:rPr>
+      </w:pPr>
+      <w:r>
+        <w:rPr>
+          <w:b/>
+          <w:bCs/>
+        </w:rPr>
+        <w:t>### Steps taken</w:t>
+      </w:r>
+    </w:p>
+    <w:p>
+      <w:pPr>
+        <w:spacing w:after="0"/>
+        <w:ind w:firstLine="720"/>
+      </w:pPr>
+      <w:r>
+        <w:t xml:space="preserve">I started by reading the challenge in detail </w:t>
+      </w:r>
+      <w:r>
+        <w:t xml:space="preserve">and realized that the Figma file was not provided with this challenge.  As a result, I had to import the </w:t>
+      </w:r>
+      <w:proofErr w:type="spellStart"/>
+      <w:r>
+        <w:t>M</w:t>
+      </w:r>
+      <w:r>
+        <w:t>s</w:t>
+      </w:r>
+      <w:proofErr w:type="spellEnd"/>
       <w:r>
         <w:t xml:space="preserve"> </w:t>
       </w:r>
       <w:r>
-        <w:t>-</w:t>
+        <w:t xml:space="preserve">paint file into Figma and drew rectangular shapes around each </w:t>
+      </w:r>
+      <w:proofErr w:type="gramStart"/>
+      <w:r>
+        <w:t>layer( div</w:t>
+      </w:r>
+      <w:proofErr w:type="gramEnd"/>
+      <w:r>
+        <w:t xml:space="preserve"> container) that </w:t>
+      </w:r>
+      <w:proofErr w:type="gramStart"/>
+      <w:r>
+        <w:t>make</w:t>
+      </w:r>
+      <w:proofErr w:type="gramEnd"/>
+      <w:r>
+        <w:t xml:space="preserve"> up the design layout. Once I created the </w:t>
+      </w:r>
+      <w:proofErr w:type="gramStart"/>
+      <w:r>
+        <w:t>boxes</w:t>
+      </w:r>
+      <w:proofErr w:type="gramEnd"/>
+      <w:r>
+        <w:t xml:space="preserve"> I could better determine the dimensions of each card element including that of the main container. </w:t>
+      </w:r>
+    </w:p>
+    <w:p>
+      <w:pPr>
+        <w:spacing w:after="0"/>
+        <w:ind w:firstLine="720"/>
+      </w:pPr>
+      <w:r>
+        <w:t>Then I proceeded to do as follows:</w:t>
+      </w:r>
+    </w:p>
+    <w:p>
+      <w:pPr>
+        <w:spacing w:after="0"/>
+      </w:pPr>
+      <w:r>
+        <w:t xml:space="preserve">- after converting the </w:t>
+      </w:r>
+      <w:proofErr w:type="spellStart"/>
+      <w:r>
+        <w:t>M</w:t>
+      </w:r>
+      <w:r>
+        <w:t>s</w:t>
+      </w:r>
+      <w:proofErr w:type="spellEnd"/>
+      <w:r>
+        <w:t xml:space="preserve"> paint file into a </w:t>
+      </w:r>
+      <w:r>
+        <w:t>F</w:t>
+      </w:r>
+      <w:r>
+        <w:t xml:space="preserve">igma layout I was able to sketch out a more helpful wireframe </w:t>
+      </w:r>
+      <w:r>
+        <w:t>with specific dimensions.</w:t>
+      </w:r>
+    </w:p>
+    <w:p>
+      <w:pPr>
+        <w:spacing w:after="0"/>
+      </w:pPr>
+      <w:r>
+        <w:t xml:space="preserve">- </w:t>
+      </w:r>
+      <w:r>
+        <w:t>following the wireframe, I was able to code a semantic layout on html.</w:t>
+      </w:r>
+    </w:p>
+    <w:p>
+      <w:pPr>
+        <w:spacing w:after="0"/>
+      </w:pPr>
+      <w:r>
+        <w:t xml:space="preserve">-- mapping the wireframe’s layers to div containers </w:t>
+      </w:r>
+      <w:proofErr w:type="gramStart"/>
+      <w:r>
+        <w:t>in</w:t>
+      </w:r>
+      <w:proofErr w:type="gramEnd"/>
+      <w:r>
+        <w:t xml:space="preserve"> my html. </w:t>
+      </w:r>
+    </w:p>
+    <w:p>
+      <w:pPr>
+        <w:spacing w:after="0"/>
+      </w:pPr>
+      <w:r>
+        <w:t>-- and giving sensible names to the classes/ids for each of those containers.</w:t>
+      </w:r>
+    </w:p>
+    <w:p>
+      <w:pPr>
+        <w:spacing w:after="0"/>
+      </w:pPr>
+      <w:r>
+        <w:t xml:space="preserve">-- at times I </w:t>
+      </w:r>
+      <w:proofErr w:type="gramStart"/>
+      <w:r>
+        <w:t>has to</w:t>
+      </w:r>
+      <w:proofErr w:type="gramEnd"/>
+      <w:r>
+        <w:t xml:space="preserve"> create containers within containers </w:t>
+      </w:r>
+      <w:proofErr w:type="gramStart"/>
+      <w:r>
+        <w:t>in order to</w:t>
+      </w:r>
+      <w:proofErr w:type="gramEnd"/>
+      <w:r>
+        <w:t xml:space="preserve"> best manipulate the content of each child div container</w:t>
+      </w:r>
+    </w:p>
+    <w:p>
+      <w:pPr>
+        <w:spacing w:after="0"/>
+      </w:pPr>
+      <w:r>
+        <w:lastRenderedPageBreak/>
+        <w:t>- with a now completed html files along with the information from the wireframe, I was the</w:t>
+      </w:r>
+      <w:r>
+        <w:t>n</w:t>
+      </w:r>
+      <w:r>
+        <w:t xml:space="preserve"> able to</w:t>
+      </w:r>
+      <w:r>
+        <w:t xml:space="preserve"> plan out the Grid layout by marking the grids across the wireframe to assist me with the </w:t>
+      </w:r>
+      <w:proofErr w:type="spellStart"/>
+      <w:r>
+        <w:t>css</w:t>
+      </w:r>
+      <w:proofErr w:type="spellEnd"/>
+      <w:r>
+        <w:t xml:space="preserve"> code.  </w:t>
+      </w:r>
+    </w:p>
+    <w:p>
+      <w:pPr>
+        <w:spacing w:after="0"/>
+      </w:pPr>
+      <w:r>
+        <w:t xml:space="preserve">- during the composition of my </w:t>
+      </w:r>
+      <w:proofErr w:type="spellStart"/>
+      <w:r>
+        <w:t>css</w:t>
+      </w:r>
+      <w:proofErr w:type="spellEnd"/>
+      <w:r>
+        <w:t xml:space="preserve"> code I was</w:t>
+      </w:r>
+      <w:r>
+        <w:t xml:space="preserve"> able to </w:t>
+      </w:r>
+      <w:r>
+        <w:t xml:space="preserve">SPECIFICALLY </w:t>
+      </w:r>
+      <w:r>
+        <w:t>targe</w:t>
+      </w:r>
+      <w:r>
+        <w:t xml:space="preserve">t div </w:t>
+      </w:r>
+      <w:proofErr w:type="gramStart"/>
+      <w:r>
+        <w:t>containers</w:t>
       </w:r>
       <w:r>
         <w:t xml:space="preserve"> </w:t>
       </w:r>
       <w:r>
-        <w:t>GitHub Repository for SBA:</w:t>
-      </w:r>
-    </w:p>
-    <w:p>
-      <w:pPr>
-        <w:spacing w:after="0"/>
-      </w:pPr>
-      <w:r>
-        <w:t>[</w:t>
-      </w:r>
-      <w:hyperlink r:id="rId9" w:history="1">
-        <w:r>
-          <w:rPr>
-            <w:rStyle w:val="Hyperlink"/>
-          </w:rPr>
-          <w:t>https://github.com/PSStudent01/sba-design-and-development-rodian-gaitan</w:t>
-        </w:r>
-      </w:hyperlink>
-      <w:r>
-        <w:t>]</w:t>
-      </w:r>
-    </w:p>
-    <w:p>
-      <w:pPr>
-        <w:spacing w:after="0"/>
-      </w:pPr>
-      <w:r>
-        <w:t>*</w:t>
-      </w:r>
-    </w:p>
-    <w:p>
-      <w:pPr>
-        <w:spacing w:after="0"/>
-      </w:pPr>
-      <w:r>
-        <w:t xml:space="preserve">Live Site URL - </w:t>
-      </w:r>
-      <w:r>
-        <w:t>Netlify URL:</w:t>
-      </w:r>
-      <w:r>
-        <w:t xml:space="preserve"> [  </w:t>
-      </w:r>
-      <w:hyperlink r:id="rId10" w:history="1">
-        <w:r>
-          <w:rPr>
-            <w:rStyle w:val="Hyperlink"/>
-          </w:rPr>
-          <w:t>https://ornate-marigold-b0d7e4.netlify.app/</w:t>
-        </w:r>
-      </w:hyperlink>
-      <w:r>
+        <w:t xml:space="preserve"> in</w:t>
+      </w:r>
+      <w:proofErr w:type="gramEnd"/>
+      <w:r>
+        <w:t xml:space="preserve"> most cases</w:t>
+      </w:r>
+      <w:r>
+        <w:t>, while having a difficult time in others.</w:t>
+      </w:r>
+    </w:p>
+    <w:p>
+      <w:pPr>
+        <w:spacing w:after="0"/>
         <w:rPr>
           <w:color w:val="E97132" w:themeColor="accent2"/>
         </w:rPr>
+      </w:pPr>
+      <w:r>
+        <w:t xml:space="preserve">- </w:t>
+      </w:r>
+      <w:r>
+        <w:t xml:space="preserve">and once I was done with the </w:t>
+      </w:r>
+      <w:proofErr w:type="spellStart"/>
+      <w:r>
+        <w:t>css</w:t>
+      </w:r>
+      <w:proofErr w:type="spellEnd"/>
+      <w:r>
+        <w:t xml:space="preserve"> file, I </w:t>
+      </w:r>
+      <w:r>
+        <w:t xml:space="preserve">then </w:t>
+      </w:r>
+      <w:r>
+        <w:t>tried to</w:t>
+      </w:r>
+      <w:r>
         <w:t xml:space="preserve"> </w:t>
       </w:r>
       <w:r>
-        <w:t>]</w:t>
-      </w:r>
-    </w:p>
-    <w:p>
-      <w:pPr>
-        <w:spacing w:after="0"/>
-      </w:pPr>
-    </w:p>
-    <w:p>
-      <w:pPr>
-        <w:spacing w:after="0"/>
-        <w:rPr>
-          <w:b/>
-          <w:bCs/>
-        </w:rPr>
-      </w:pPr>
-      <w:r>
-        <w:rPr>
-          <w:b/>
-          <w:bCs/>
-        </w:rPr>
-        <w:t>## My process</w:t>
-      </w:r>
-    </w:p>
-    <w:p>
-      <w:pPr>
-        <w:spacing w:after="0"/>
-        <w:rPr>
-          <w:b/>
-          <w:bCs/>
-        </w:rPr>
-      </w:pPr>
-      <w:r>
-        <w:rPr>
-          <w:b/>
-          <w:bCs/>
-        </w:rPr>
-        <w:t>### Steps taken</w:t>
-      </w:r>
-    </w:p>
-    <w:p>
-      <w:pPr>
-        <w:spacing w:after="0"/>
-        <w:ind w:firstLine="720"/>
-      </w:pPr>
-      <w:r>
-        <w:t xml:space="preserve">I started by reading the challenge in detail </w:t>
-      </w:r>
-      <w:r>
-        <w:t xml:space="preserve">and realized that the Figma file was not provided with this challenge.  As a result, I had to import the </w:t>
+        <w:t xml:space="preserve">convert my </w:t>
       </w:r>
       <w:proofErr w:type="spellStart"/>
       <w:r>
-        <w:t>M</w:t>
-      </w:r>
-      <w:r>
-        <w:t>s</w:t>
+        <w:t>css</w:t>
       </w:r>
       <w:proofErr w:type="spellEnd"/>
       <w:r>
+        <w:t xml:space="preserve"> into a Tailwind format,</w:t>
+      </w:r>
+      <w:r>
+        <w:t xml:space="preserve"> but I soon learned it was not as easy as I thought</w:t>
+      </w:r>
+      <w:r>
+        <w:t xml:space="preserve">, mainly because of the complexity added by the </w:t>
+      </w:r>
+      <w:proofErr w:type="gramStart"/>
+      <w:r>
+        <w:t>particular grid</w:t>
+      </w:r>
+      <w:proofErr w:type="gramEnd"/>
+      <w:r>
+        <w:t xml:space="preserve"> layout; the </w:t>
+      </w:r>
+      <w:proofErr w:type="gramStart"/>
+      <w:r>
+        <w:t>particular details</w:t>
+      </w:r>
+      <w:proofErr w:type="gramEnd"/>
+      <w:r>
+        <w:t xml:space="preserve"> of some of the cards</w:t>
+      </w:r>
+      <w:r>
+        <w:t>.</w:t>
+      </w:r>
+    </w:p>
+    <w:p>
+      <w:pPr>
+        <w:spacing w:after="0"/>
+      </w:pPr>
+      <w:r>
         <w:t xml:space="preserve"> </w:t>
       </w:r>
-      <w:r>
-        <w:t xml:space="preserve">paint file into Figma and drew rectangular shapes around each </w:t>
-      </w:r>
-      <w:proofErr w:type="gramStart"/>
-      <w:r>
-        <w:t>layer( div</w:t>
-      </w:r>
-      <w:proofErr w:type="gramEnd"/>
-      <w:r>
-        <w:t xml:space="preserve"> container) that </w:t>
-      </w:r>
-      <w:proofErr w:type="gramStart"/>
-      <w:r>
-        <w:t>make</w:t>
-      </w:r>
-      <w:proofErr w:type="gramEnd"/>
-      <w:r>
-        <w:t xml:space="preserve"> up the design layout. Once I created the </w:t>
-      </w:r>
-      <w:proofErr w:type="gramStart"/>
-      <w:r>
-        <w:t>boxes</w:t>
-      </w:r>
-      <w:proofErr w:type="gramEnd"/>
-      <w:r>
-        <w:t xml:space="preserve"> I could better determine the dimensions of each card element including that of the main container. </w:t>
-      </w:r>
-    </w:p>
-    <w:p>
-      <w:pPr>
-        <w:spacing w:after="0"/>
-        <w:ind w:firstLine="720"/>
-      </w:pPr>
-      <w:r>
-        <w:t>Then I proceeded to do as follows:</w:t>
-      </w:r>
-    </w:p>
-    <w:p>
-      <w:pPr>
-        <w:spacing w:after="0"/>
-      </w:pPr>
-      <w:r>
-        <w:t xml:space="preserve">- after converting the </w:t>
-      </w:r>
-      <w:proofErr w:type="spellStart"/>
-      <w:r>
-        <w:t>M</w:t>
-      </w:r>
-      <w:r>
-        <w:t>s</w:t>
-      </w:r>
-      <w:proofErr w:type="spellEnd"/>
-      <w:r>
-        <w:t xml:space="preserve"> paint file into a </w:t>
-      </w:r>
-      <w:r>
-        <w:t>F</w:t>
-      </w:r>
-      <w:r>
-        <w:t xml:space="preserve">igma layout I was able to sketch out a more helpful wireframe </w:t>
-      </w:r>
-      <w:r>
-        <w:t>with specific dimensions.</w:t>
-      </w:r>
-    </w:p>
-    <w:p>
-      <w:pPr>
-        <w:spacing w:after="0"/>
-      </w:pPr>
-      <w:r>
-        <w:t xml:space="preserve">- </w:t>
-      </w:r>
-      <w:r>
-        <w:t>following the wireframe, I was able to code a semantic layout on html.</w:t>
-      </w:r>
-    </w:p>
-    <w:p>
-      <w:pPr>
-        <w:spacing w:after="0"/>
-      </w:pPr>
-      <w:r>
-        <w:t xml:space="preserve">-- mapping the wireframe’s layers to div containers </w:t>
-      </w:r>
-      <w:proofErr w:type="gramStart"/>
-      <w:r>
-        <w:t>in</w:t>
-      </w:r>
-      <w:proofErr w:type="gramEnd"/>
-      <w:r>
-        <w:t xml:space="preserve"> my html. </w:t>
-      </w:r>
-    </w:p>
-    <w:p>
-      <w:pPr>
-        <w:spacing w:after="0"/>
-      </w:pPr>
-      <w:r>
-        <w:t>-- and giving sensible names to the classes/ids for each of those containers.</w:t>
-      </w:r>
-    </w:p>
-    <w:p>
-      <w:pPr>
-        <w:spacing w:after="0"/>
-      </w:pPr>
-      <w:r>
-        <w:t xml:space="preserve">-- at times I </w:t>
-      </w:r>
-      <w:proofErr w:type="gramStart"/>
-      <w:r>
-        <w:t>has to</w:t>
-      </w:r>
-      <w:proofErr w:type="gramEnd"/>
-      <w:r>
-        <w:t xml:space="preserve"> create containers within containers </w:t>
-      </w:r>
-      <w:proofErr w:type="gramStart"/>
-      <w:r>
-        <w:t>in order to</w:t>
-      </w:r>
-      <w:proofErr w:type="gramEnd"/>
-      <w:r>
-        <w:t xml:space="preserve"> best manipulate the content of each child div container</w:t>
-      </w:r>
-    </w:p>
-    <w:p>
-      <w:pPr>
-        <w:spacing w:after="0"/>
-      </w:pPr>
-      <w:r>
-        <w:t>- with a now completed html files along with the information from the wireframe, I was the</w:t>
-      </w:r>
-      <w:r>
-        <w:t>n</w:t>
-      </w:r>
-      <w:r>
-        <w:t xml:space="preserve"> able to</w:t>
-      </w:r>
-      <w:r>
-        <w:t xml:space="preserve"> plan out the Grid layout by marking the grids across the wireframe to assist me with the </w:t>
-      </w:r>
-      <w:proofErr w:type="spellStart"/>
-      <w:r>
-        <w:t>css</w:t>
-      </w:r>
-      <w:proofErr w:type="spellEnd"/>
-      <w:r>
-        <w:t xml:space="preserve"> code.  </w:t>
-      </w:r>
-    </w:p>
-    <w:p>
-      <w:pPr>
-        <w:spacing w:after="0"/>
-      </w:pPr>
-      <w:r>
-        <w:t xml:space="preserve">- during the composition of my </w:t>
-      </w:r>
-      <w:proofErr w:type="spellStart"/>
-      <w:r>
-        <w:t>css</w:t>
-      </w:r>
-      <w:proofErr w:type="spellEnd"/>
-      <w:r>
-        <w:t xml:space="preserve"> code I was</w:t>
-      </w:r>
-      <w:r>
-        <w:t xml:space="preserve"> able to </w:t>
-      </w:r>
-      <w:r>
-        <w:t xml:space="preserve">SPECIFICALLY </w:t>
-      </w:r>
-      <w:r>
-        <w:t>targe</w:t>
-      </w:r>
-      <w:r>
-        <w:t xml:space="preserve">t div </w:t>
-      </w:r>
-      <w:proofErr w:type="gramStart"/>
-      <w:r>
-        <w:t>containers</w:t>
-      </w:r>
-      <w:r>
-        <w:t xml:space="preserve"> </w:t>
-      </w:r>
-      <w:r>
-        <w:t xml:space="preserve"> in</w:t>
-      </w:r>
-      <w:proofErr w:type="gramEnd"/>
-      <w:r>
-        <w:t xml:space="preserve"> most cases</w:t>
-      </w:r>
-      <w:r>
-        <w:t>, while having a difficult time in others.</w:t>
-      </w:r>
-    </w:p>
-    <w:p>
-      <w:pPr>
-        <w:spacing w:after="0"/>
-        <w:rPr>
-          <w:color w:val="E97132" w:themeColor="accent2"/>
-        </w:rPr>
-      </w:pPr>
-      <w:r>
-        <w:t xml:space="preserve">- </w:t>
-      </w:r>
-      <w:r>
-        <w:t xml:space="preserve">and once I was done with the </w:t>
-      </w:r>
-      <w:proofErr w:type="spellStart"/>
-      <w:r>
-        <w:t>css</w:t>
-      </w:r>
-      <w:proofErr w:type="spellEnd"/>
-      <w:r>
-        <w:t xml:space="preserve"> file, I </w:t>
-      </w:r>
-      <w:r>
-        <w:t xml:space="preserve">then </w:t>
-      </w:r>
-      <w:r>
-        <w:t>tried to</w:t>
-      </w:r>
-      <w:r>
-        <w:t xml:space="preserve"> </w:t>
-      </w:r>
-      <w:r>
-        <w:t xml:space="preserve">convert my </w:t>
-      </w:r>
-      <w:proofErr w:type="spellStart"/>
-      <w:r>
-        <w:t>css</w:t>
-      </w:r>
-      <w:proofErr w:type="spellEnd"/>
-      <w:r>
-        <w:t xml:space="preserve"> into a Tailwind format,</w:t>
-      </w:r>
-      <w:r>
-        <w:t xml:space="preserve"> but I soon learned it was not as easy as I thought</w:t>
-      </w:r>
-      <w:r>
-        <w:t xml:space="preserve">, mainly because of the complexity added by the </w:t>
-      </w:r>
-      <w:proofErr w:type="gramStart"/>
-      <w:r>
-        <w:t>particular grid</w:t>
-      </w:r>
-      <w:proofErr w:type="gramEnd"/>
-      <w:r>
-        <w:t xml:space="preserve"> layout; the </w:t>
-      </w:r>
-      <w:proofErr w:type="gramStart"/>
-      <w:r>
-        <w:t>particular details</w:t>
-      </w:r>
-      <w:proofErr w:type="gramEnd"/>
-      <w:r>
-        <w:t xml:space="preserve"> of some of the cards</w:t>
-      </w:r>
-      <w:r>
-        <w:t>.</w:t>
-      </w:r>
-    </w:p>
-    <w:p>
-      <w:pPr>
-        <w:spacing w:after="0"/>
-      </w:pPr>
-      <w:r>
-        <w:t xml:space="preserve"> </w:t>
-      </w:r>
-    </w:p>
-    <w:p>
-      <w:pPr>
-        <w:spacing w:after="0"/>
-      </w:pPr>
-    </w:p>
-    <w:p>
-      <w:pPr>
-        <w:spacing w:after="0"/>
-      </w:pPr>
-    </w:p>
-    <w:p>
-      <w:pPr>
-        <w:spacing w:after="0"/>
-      </w:pPr>
-    </w:p>
-    <w:p>
-      <w:pPr>
-        <w:spacing w:after="0"/>
-        <w:rPr>
-          <w:b/>
-          <w:bCs/>
-        </w:rPr>
-      </w:pPr>
-      <w:r>
-        <w:rPr>
-          <w:b/>
-          <w:bCs/>
-        </w:rPr>
-        <w:lastRenderedPageBreak/>
+    </w:p>
+    <w:p>
+      <w:pPr>
+        <w:spacing w:after="0"/>
+      </w:pPr>
+    </w:p>
+    <w:p>
+      <w:pPr>
+        <w:spacing w:after="0"/>
+      </w:pPr>
+    </w:p>
+    <w:p>
+      <w:pPr>
+        <w:spacing w:after="0"/>
+      </w:pPr>
+    </w:p>
+    <w:p>
+      <w:pPr>
+        <w:spacing w:after="0"/>
+        <w:rPr>
+          <w:b/>
+          <w:bCs/>
+        </w:rPr>
+      </w:pPr>
+      <w:r>
+        <w:rPr>
+          <w:b/>
+          <w:bCs/>
+        </w:rPr>
         <w:t>### Built with</w:t>
       </w:r>
     </w:p>

</xml_diff>